<commit_message>
Finalizare implementare modul Snake AI
</commit_message>
<xml_diff>
--- a/Optimizare bazat pe Particle Swarm Optimization.docx
+++ b/Optimizare bazat pe Particle Swarm Optimization.docx
@@ -8140,7 +8140,29 @@
           <w:sz w:val="22"/>
           <w:szCs w:val="22"/>
         </w:rPr>
-        <w:t>w = 0.9 - 0.5 * (self.iter_curenta / self.max_iter)</w:t>
+        <w:t>w = 0.9 - 0.5 * (</w:t>
+      </w:r>
+      <w:proofErr w:type="gramStart"/>
+      <w:r>
+        <w:rPr>
+          <w:i/>
+          <w:iCs/>
+          <w:color w:val="0F1115"/>
+          <w:sz w:val="22"/>
+          <w:szCs w:val="22"/>
+        </w:rPr>
+        <w:t>self.iter</w:t>
+      </w:r>
+      <w:proofErr w:type="gramEnd"/>
+      <w:r>
+        <w:rPr>
+          <w:i/>
+          <w:iCs/>
+          <w:color w:val="0F1115"/>
+          <w:sz w:val="22"/>
+          <w:szCs w:val="22"/>
+        </w:rPr>
+        <w:t>_curenta / self.max_iter)</w:t>
       </w:r>
     </w:p>
     <w:p>
@@ -11699,13 +11721,7 @@
         <w:t>LBest:</w:t>
       </w:r>
       <w:r>
-        <w:t xml:space="preserve"> mai precaut, particulele explorează divers, evitând auto-coliziunile</w:t>
-      </w:r>
-      <w:r>
-        <w:t>,</w:t>
-      </w:r>
-      <w:r>
-        <w:t xml:space="preserve"> convergență mai lentă.</w:t>
+        <w:t xml:space="preserve"> mai precaut, particulele explorează divers, evitând auto-coliziunile, convergență mai lentă.</w:t>
       </w:r>
     </w:p>
     <w:p>
@@ -11876,7 +11892,21 @@
         <w:rPr>
           <w:rFonts w:ascii="Times New Roman" w:hAnsi="Times New Roman" w:cs="Times New Roman"/>
         </w:rPr>
-        <w:t>Implementarea PSO în modulele Spline și Snake AI demonstrează versatilitatea algoritmului pentru probleme continue și discrete. În Spline, PSO optimizează punctele de control pentru a apropia curba de datele reale, oferind o soluție netedă și precisă. Topologia GBest convergă rapid, iar LBest favorizează explorarea și soluții mai robuste. În Snake AI, orizontul glisant permite planificarea mișcărilor, iar funcția de cost (distanță Manhattan + penalizări/recompense) ghidează roiul spre eficiență și supraviețuire. Parametrii PSO și vizualizarea spațiului de căutare ajută la înțelegerea și stabilizarea algoritmului. PSO se dovedește astfel un instrument robust pentru optimizare și decizii în timp real.</w:t>
+        <w:t xml:space="preserve">Implementarea PSO în modulele Spline și Snake AI demonstrează versatilitatea algoritmului pentru probleme continue și discrete. În Spline, PSO optimizează punctele de control pentru </w:t>
+      </w:r>
+      <w:proofErr w:type="gramStart"/>
+      <w:r>
+        <w:rPr>
+          <w:rFonts w:ascii="Times New Roman" w:hAnsi="Times New Roman" w:cs="Times New Roman"/>
+        </w:rPr>
+        <w:t>a</w:t>
+      </w:r>
+      <w:proofErr w:type="gramEnd"/>
+      <w:r>
+        <w:rPr>
+          <w:rFonts w:ascii="Times New Roman" w:hAnsi="Times New Roman" w:cs="Times New Roman"/>
+        </w:rPr>
+        <w:t xml:space="preserve"> apropia curba de datele reale, oferind o soluție netedă și precisă. Topologia GBest convergă rapid, iar LBest favorizează explorarea și soluții mai robuste. În Snake AI, orizontul glisant permite planificarea mișcărilor, iar funcția de cost (distanță Manhattan + penalizări/recompense) ghidează roiul spre eficiență și supraviețuire. Parametrii PSO și vizualizarea spațiului de căutare ajută la înțelegerea și stabilizarea algoritmului. PSO se dovedește astfel un instrument robust pentru optimizare și decizii în timp real.</w:t>
       </w:r>
     </w:p>
     <w:p>
@@ -12216,21 +12246,7 @@
           <w:rFonts w:cs="Times New Roman"/>
           <w:lang w:val="ro-RO"/>
         </w:rPr>
-        <w:t>II</w:t>
-      </w:r>
-      <w:r>
-        <w:rPr>
-          <w:rFonts w:cs="Times New Roman"/>
-          <w:lang w:val="ro-RO"/>
-        </w:rPr>
-        <w:t>I</w:t>
-      </w:r>
-      <w:r>
-        <w:rPr>
-          <w:rFonts w:cs="Times New Roman"/>
-          <w:lang w:val="ro-RO"/>
-        </w:rPr>
-        <w:t>.</w:t>
+        <w:t>III.</w:t>
       </w:r>
       <w:r>
         <w:rPr>
@@ -12261,12 +12277,12 @@
       </w:pPr>
       <w:r>
         <w:rPr>
-          <w:rFonts w:cs="Times New Roman"/>
+          <w:rFonts w:ascii="Times New Roman" w:hAnsi="Times New Roman" w:cs="Times New Roman"/>
           <w:b/>
           <w:bCs/>
           <w:lang w:val="ro-RO"/>
         </w:rPr>
-        <w:t>Modulul Aproximare Spline Cublică</w:t>
+        <w:t>Implementarea versiunii standard a algoritmului din curs</w:t>
       </w:r>
       <w:r>
         <w:rPr>
@@ -12290,19 +12306,19 @@
       </w:pPr>
       <w:r>
         <w:rPr>
-          <w:rFonts w:ascii="Times New Roman" w:hAnsi="Times New Roman" w:cs="Times New Roman"/>
+          <w:rFonts w:cs="Times New Roman"/>
           <w:b/>
           <w:bCs/>
           <w:lang w:val="ro-RO"/>
         </w:rPr>
-        <w:t>Modulul Snake AI bazat pe PSO</w:t>
-      </w:r>
-      <w:r>
-        <w:rPr>
-          <w:rFonts w:ascii="Times New Roman" w:hAnsi="Times New Roman" w:cs="Times New Roman"/>
-          <w:lang w:val="ro-RO"/>
-        </w:rPr>
-        <w:t>: Bîrleanu Andreea</w:t>
+        <w:t>Modulul Aproximare Spline Cublică</w:t>
+      </w:r>
+      <w:r>
+        <w:rPr>
+          <w:rFonts w:ascii="Times New Roman" w:hAnsi="Times New Roman" w:cs="Times New Roman"/>
+          <w:lang w:val="ro-RO"/>
+        </w:rPr>
+        <w:t>: Toma Anamaria-Ramona</w:t>
       </w:r>
     </w:p>
     <w:p>
@@ -12324,6 +12340,35 @@
           <w:bCs/>
           <w:lang w:val="ro-RO"/>
         </w:rPr>
+        <w:t>Modulul Snake AI bazat pe PSO</w:t>
+      </w:r>
+      <w:r>
+        <w:rPr>
+          <w:rFonts w:ascii="Times New Roman" w:hAnsi="Times New Roman" w:cs="Times New Roman"/>
+          <w:lang w:val="ro-RO"/>
+        </w:rPr>
+        <w:t>: Bîrleanu Andreea</w:t>
+      </w:r>
+    </w:p>
+    <w:p>
+      <w:pPr>
+        <w:pStyle w:val="ListParagraph"/>
+        <w:numPr>
+          <w:ilvl w:val="0"/>
+          <w:numId w:val="76"/>
+        </w:numPr>
+        <w:rPr>
+          <w:rFonts w:ascii="Times New Roman" w:hAnsi="Times New Roman" w:cs="Times New Roman"/>
+          <w:lang w:val="ro-RO"/>
+        </w:rPr>
+      </w:pPr>
+      <w:r>
+        <w:rPr>
+          <w:rFonts w:ascii="Times New Roman" w:hAnsi="Times New Roman" w:cs="Times New Roman"/>
+          <w:b/>
+          <w:bCs/>
+          <w:lang w:val="ro-RO"/>
+        </w:rPr>
         <w:t>Documentație</w:t>
       </w:r>
       <w:r>
@@ -12375,14 +12420,7 @@
           <w:rFonts w:ascii="Times New Roman" w:hAnsi="Times New Roman" w:cs="Times New Roman"/>
           <w:lang w:val="ro-RO"/>
         </w:rPr>
-        <w:t>Toma Anamaria-Ramona</w:t>
-      </w:r>
-      <w:r>
-        <w:rPr>
-          <w:rFonts w:ascii="Times New Roman" w:hAnsi="Times New Roman" w:cs="Times New Roman"/>
-          <w:lang w:val="ro-RO"/>
-        </w:rPr>
-        <w:t xml:space="preserve"> + Bîrleanu Andreea</w:t>
+        <w:t>Toma Anamaria-Ramona + Bîrleanu Andreea</w:t>
       </w:r>
       <w:r>
         <w:rPr>
@@ -12450,13 +12488,7 @@
         <w:rPr>
           <w:rFonts w:ascii="Times New Roman" w:hAnsi="Times New Roman" w:cs="Times New Roman"/>
         </w:rPr>
-        <w:t xml:space="preserve"> </w:t>
-      </w:r>
-      <w:r>
-        <w:rPr>
-          <w:rFonts w:ascii="Times New Roman" w:hAnsi="Times New Roman" w:cs="Times New Roman"/>
-        </w:rPr>
-        <w:t>(</w:t>
+        <w:t xml:space="preserve"> (</w:t>
       </w:r>
       <w:r>
         <w:rPr>
@@ -12494,13 +12526,7 @@
         <w:rPr>
           <w:rFonts w:ascii="Times New Roman" w:hAnsi="Times New Roman" w:cs="Times New Roman"/>
         </w:rPr>
-        <w:t xml:space="preserve"> </w:t>
-      </w:r>
-      <w:r>
-        <w:rPr>
-          <w:rFonts w:ascii="Times New Roman" w:hAnsi="Times New Roman" w:cs="Times New Roman"/>
-        </w:rPr>
-        <w:t>(</w:t>
+        <w:t xml:space="preserve"> (</w:t>
       </w:r>
       <w:r>
         <w:rPr>
@@ -12589,14 +12615,7 @@
           <w:rFonts w:ascii="Times New Roman" w:hAnsi="Times New Roman" w:cs="Times New Roman"/>
           <w:lang w:val="ro-RO"/>
         </w:rPr>
-        <w:t>Bîrleanu Andreea</w:t>
-      </w:r>
-      <w:r>
-        <w:rPr>
-          <w:rFonts w:ascii="Times New Roman" w:hAnsi="Times New Roman" w:cs="Times New Roman"/>
-          <w:lang w:val="ro-RO"/>
-        </w:rPr>
-        <w:t>)</w:t>
+        <w:t>Bîrleanu Andreea)</w:t>
       </w:r>
     </w:p>
     <w:p>
@@ -12621,13 +12640,7 @@
         <w:rPr>
           <w:rFonts w:ascii="Times New Roman" w:hAnsi="Times New Roman" w:cs="Times New Roman"/>
         </w:rPr>
-        <w:t xml:space="preserve"> </w:t>
-      </w:r>
-      <w:r>
-        <w:rPr>
-          <w:rFonts w:ascii="Times New Roman" w:hAnsi="Times New Roman" w:cs="Times New Roman"/>
-        </w:rPr>
-        <w:t>(</w:t>
+        <w:t xml:space="preserve"> (</w:t>
       </w:r>
       <w:r>
         <w:rPr>
@@ -26210,6 +26223,7 @@
   <w:style w:type="character" w:default="1" w:styleId="DefaultParagraphFont">
     <w:name w:val="Default Paragraph Font"/>
     <w:uiPriority w:val="1"/>
+    <w:semiHidden/>
     <w:unhideWhenUsed/>
   </w:style>
   <w:style w:type="table" w:default="1" w:styleId="TableNormal">
@@ -26902,10 +26916,12 @@
     <w:rsid w:val="00157DC6"/>
     <w:rsid w:val="003F2DDE"/>
     <w:rsid w:val="005E6C46"/>
+    <w:rsid w:val="007346EA"/>
     <w:rsid w:val="0091603F"/>
     <w:rsid w:val="009614C2"/>
     <w:rsid w:val="009B4075"/>
     <w:rsid w:val="00C41AA3"/>
+    <w:rsid w:val="00C85E9C"/>
     <w:rsid w:val="00D43C1F"/>
     <w:rsid w:val="00DC3F89"/>
   </w:rsids>

</xml_diff>

<commit_message>
Actualizare cod + documentatie
</commit_message>
<xml_diff>
--- a/Optimizare bazat pe Particle Swarm Optimization.docx
+++ b/Optimizare bazat pe Particle Swarm Optimization.docx
@@ -183,7 +183,7 @@
                   <w:sz w:val="28"/>
                   <w:szCs w:val="28"/>
                 </w:rPr>
-                <w:t>Aproximare Spline Cublică și Optimizare Snake AI</w:t>
+                <w:t>Aproximare Spline Cubică și Optimizare Snake AI</w:t>
               </w:r>
               <w:r>
                 <w:rPr>
@@ -639,7 +639,7 @@
           <w:rFonts w:cs="Times New Roman"/>
           <w:lang w:val="ro-RO"/>
         </w:rPr>
-        <w:t>2. Modulul 1: Aproximare Spline Cublică (Implementat)</w:t>
+        <w:t>2. Modulul 1: Aproximare Spline Cubică (Implementat)</w:t>
       </w:r>
       <w:bookmarkEnd w:id="3"/>
     </w:p>
@@ -7066,6 +7066,7 @@
           <w:rFonts w:ascii="Times New Roman" w:eastAsiaTheme="minorEastAsia" w:hAnsi="Times New Roman" w:cs="Times New Roman"/>
           <w:lang w:val="ro-RO"/>
         </w:rPr>
+        <w:lastRenderedPageBreak/>
         <w:t>Se calculează factorul de inerție adaptiv w.</w:t>
       </w:r>
     </w:p>
@@ -7086,7 +7087,6 @@
           <w:rFonts w:ascii="Times New Roman" w:eastAsiaTheme="minorEastAsia" w:hAnsi="Times New Roman" w:cs="Times New Roman"/>
           <w:lang w:val="ro-RO"/>
         </w:rPr>
-        <w:lastRenderedPageBreak/>
         <w:t>Pentru fiecare particulă se generează vectorii aleatori r1, r2 și se determină componenta socială (g_best sau lbest pe vecini).</w:t>
       </w:r>
     </w:p>
@@ -7595,7 +7595,6 @@
           <w:rFonts w:eastAsiaTheme="minorEastAsia" w:cs="Times New Roman"/>
           <w:lang w:val="ro-RO"/>
         </w:rPr>
-        <w:lastRenderedPageBreak/>
         <w:t>Funcționarea în timp real</w:t>
       </w:r>
       <w:bookmarkEnd w:id="20"/>
@@ -8140,29 +8139,7 @@
           <w:sz w:val="22"/>
           <w:szCs w:val="22"/>
         </w:rPr>
-        <w:t>w = 0.9 - 0.5 * (</w:t>
-      </w:r>
-      <w:proofErr w:type="gramStart"/>
-      <w:r>
-        <w:rPr>
-          <w:i/>
-          <w:iCs/>
-          <w:color w:val="0F1115"/>
-          <w:sz w:val="22"/>
-          <w:szCs w:val="22"/>
-        </w:rPr>
-        <w:t>self.iter</w:t>
-      </w:r>
-      <w:proofErr w:type="gramEnd"/>
-      <w:r>
-        <w:rPr>
-          <w:i/>
-          <w:iCs/>
-          <w:color w:val="0F1115"/>
-          <w:sz w:val="22"/>
-          <w:szCs w:val="22"/>
-        </w:rPr>
-        <w:t>_curenta / self.max_iter)</w:t>
+        <w:t>w = 0.9 - 0.5 * (self.iter_curenta / self.max_iter)</w:t>
       </w:r>
     </w:p>
     <w:p>
@@ -8517,6 +8494,7 @@
           <w:sz w:val="22"/>
           <w:szCs w:val="22"/>
         </w:rPr>
+        <w:lastRenderedPageBreak/>
         <w:t>Evită moartea (prioritate maximă)</w:t>
       </w:r>
     </w:p>
@@ -8541,7 +8519,6 @@
           <w:sz w:val="22"/>
           <w:szCs w:val="22"/>
         </w:rPr>
-        <w:lastRenderedPageBreak/>
         <w:t>Mănâncă hrana (recompensă mare)</w:t>
       </w:r>
     </w:p>
@@ -11883,6 +11860,7 @@
     </w:p>
     <w:p>
       <w:pPr>
+        <w:ind w:firstLine="720"/>
         <w:jc w:val="both"/>
         <w:rPr>
           <w:rFonts w:ascii="Times New Roman" w:hAnsi="Times New Roman" w:cs="Times New Roman"/>
@@ -11892,21 +11870,7 @@
         <w:rPr>
           <w:rFonts w:ascii="Times New Roman" w:hAnsi="Times New Roman" w:cs="Times New Roman"/>
         </w:rPr>
-        <w:t xml:space="preserve">Implementarea PSO în modulele Spline și Snake AI demonstrează versatilitatea algoritmului pentru probleme continue și discrete. În Spline, PSO optimizează punctele de control pentru </w:t>
-      </w:r>
-      <w:proofErr w:type="gramStart"/>
-      <w:r>
-        <w:rPr>
-          <w:rFonts w:ascii="Times New Roman" w:hAnsi="Times New Roman" w:cs="Times New Roman"/>
-        </w:rPr>
-        <w:t>a</w:t>
-      </w:r>
-      <w:proofErr w:type="gramEnd"/>
-      <w:r>
-        <w:rPr>
-          <w:rFonts w:ascii="Times New Roman" w:hAnsi="Times New Roman" w:cs="Times New Roman"/>
-        </w:rPr>
-        <w:t xml:space="preserve"> apropia curba de datele reale, oferind o soluție netedă și precisă. Topologia GBest convergă rapid, iar LBest favorizează explorarea și soluții mai robuste. În Snake AI, orizontul glisant permite planificarea mișcărilor, iar funcția de cost (distanță Manhattan + penalizări/recompense) ghidează roiul spre eficiență și supraviețuire. Parametrii PSO și vizualizarea spațiului de căutare ajută la înțelegerea și stabilizarea algoritmului. PSO se dovedește astfel un instrument robust pentru optimizare și decizii în timp real.</w:t>
+        <w:t>Implementarea PSO în modulele Spline și Snake AI demonstrează versatilitatea algoritmului pentru probleme continue și discrete. În Spline, PSO optimizează punctele de control pentru a apropia curba de datele reale, oferind o soluție netedă și precisă. Topologia GBest convergă rapid, iar LBest favorizează explorarea și soluții mai robuste. În Snake AI, orizontul glisant permite planificarea mișcărilor, iar funcția de cost (distanță Manhattan + penalizări/recompense) ghidează roiul spre eficiență și supraviețuire. Parametrii PSO și vizualizarea spațiului de căutare ajută la înțelegerea și stabilizarea algoritmului. PSO se dovedește astfel un instrument robust pentru optimizare și decizii în timp real.</w:t>
       </w:r>
     </w:p>
     <w:p>
@@ -26772,7 +26736,7 @@
             <w:rPr>
               <w:rFonts w:asciiTheme="majorHAnsi" w:eastAsiaTheme="majorEastAsia" w:hAnsiTheme="majorHAnsi" w:cstheme="majorBidi"/>
               <w:caps/>
-              <w:color w:val="156082" w:themeColor="accent1"/>
+              <w:color w:val="4472C4" w:themeColor="accent1"/>
               <w:sz w:val="80"/>
               <w:szCs w:val="80"/>
             </w:rPr>
@@ -26803,7 +26767,7 @@
           </w:pPr>
           <w:r>
             <w:rPr>
-              <w:color w:val="156082" w:themeColor="accent1"/>
+              <w:color w:val="4472C4" w:themeColor="accent1"/>
               <w:sz w:val="28"/>
               <w:szCs w:val="28"/>
             </w:rPr>
@@ -26881,18 +26845,6 @@
     <w:pitch w:val="variable"/>
     <w:sig w:usb0="E4002EFF" w:usb1="C000E47F" w:usb2="00000009" w:usb3="00000000" w:csb0="000001FF" w:csb1="00000000"/>
   </w:font>
-  <w:font w:name="Aptos">
-    <w:charset w:val="00"/>
-    <w:family w:val="swiss"/>
-    <w:pitch w:val="variable"/>
-    <w:sig w:usb0="20000287" w:usb1="00000003" w:usb2="00000000" w:usb3="00000000" w:csb0="0000019F" w:csb1="00000000"/>
-  </w:font>
-  <w:font w:name="Aptos Display">
-    <w:charset w:val="00"/>
-    <w:family w:val="swiss"/>
-    <w:pitch w:val="variable"/>
-    <w:sig w:usb0="20000287" w:usb1="00000003" w:usb2="00000000" w:usb3="00000000" w:csb0="0000019F" w:csb1="00000000"/>
-  </w:font>
 </w:fonts>
 </file>
 
@@ -26914,6 +26866,7 @@
   <w:rsids>
     <w:rsidRoot w:val="003F2DDE"/>
     <w:rsid w:val="00157DC6"/>
+    <w:rsid w:val="00246331"/>
     <w:rsid w:val="003F2DDE"/>
     <w:rsid w:val="005E6C46"/>
     <w:rsid w:val="007346EA"/>
@@ -26924,6 +26877,7 @@
     <w:rsid w:val="00C85E9C"/>
     <w:rsid w:val="00D43C1F"/>
     <w:rsid w:val="00DC3F89"/>
+    <w:rsid w:val="00E95A6A"/>
   </w:rsids>
   <m:mathPr>
     <m:mathFont m:val="Cambria Math"/>
@@ -26940,8 +26894,8 @@
   </m:mathPr>
   <w:themeFontLang w:val="ro-RO"/>
   <w:clrSchemeMapping w:bg1="light1" w:t1="dark1" w:bg2="light2" w:t2="dark2" w:accent1="accent1" w:accent2="accent2" w:accent3="accent3" w:accent4="accent4" w:accent5="accent5" w:accent6="accent6" w:hyperlink="hyperlink" w:followedHyperlink="followedHyperlink"/>
-  <w:decimalSymbol w:val="."/>
-  <w:listSeparator w:val=","/>
+  <w:decimalSymbol w:val=","/>
+  <w:listSeparator w:val=";"/>
   <w15:chartTrackingRefBased/>
 </w:settings>
 </file>

</xml_diff>